<commit_message>
add some description on diagrams
</commit_message>
<xml_diff>
--- a/GLOSSAIRE.docx
+++ b/GLOSSAIRE.docx
@@ -4,94 +4,604 @@
   <w:body>
     <w:p>
       <w:pPr>
-        <w:rPr>
+        <w:pStyle w:val="Titre1"/>
+        <w:numPr>
+          <w:ilvl w:val="0"/>
+          <w:numId w:val="0"/>
+        </w:numPr>
+        <w:spacing w:line="600" w:lineRule="auto"/>
+        <w:ind w:left="432" w:hanging="432"/>
+        <w:rPr>
+          <w:rFonts w:ascii="Times New Roman" w:hAnsi="Times New Roman" w:cs="Times New Roman"/>
+        </w:rPr>
+      </w:pPr>
+      <w:bookmarkStart w:id="0" w:name="_Toc473293582"/>
+      <w:bookmarkStart w:id="1" w:name="_Toc473366630"/>
+      <w:bookmarkStart w:id="2" w:name="_Toc473374745"/>
+      <w:bookmarkStart w:id="3" w:name="_Toc473684925"/>
+      <w:bookmarkStart w:id="4" w:name="_Toc473685003"/>
+      <w:r>
+        <w:rPr>
+          <w:rFonts w:ascii="Times New Roman" w:hAnsi="Times New Roman" w:cs="Times New Roman"/>
+        </w:rPr>
+        <w:t>GLOSSAI</w:t>
+      </w:r>
+      <w:bookmarkEnd w:id="0"/>
+      <w:bookmarkEnd w:id="1"/>
+      <w:bookmarkEnd w:id="2"/>
+      <w:bookmarkEnd w:id="3"/>
+      <w:bookmarkEnd w:id="4"/>
+      <w:r>
+        <w:rPr>
+          <w:rFonts w:ascii="Times New Roman" w:hAnsi="Times New Roman" w:cs="Times New Roman"/>
+        </w:rPr>
+        <w:t>RE</w:t>
+      </w:r>
+    </w:p>
+    <w:p>
+      <w:pPr>
+        <w:spacing w:line="360" w:lineRule="auto"/>
+        <w:jc w:val="both"/>
+        <w:rPr>
+          <w:rFonts w:ascii="Times New Roman" w:hAnsi="Times New Roman" w:cs="Times New Roman"/>
+          <w:sz w:val="24"/>
+          <w:szCs w:val="24"/>
+        </w:rPr>
+      </w:pPr>
+      <w:r>
+        <w:rPr>
+          <w:rFonts w:ascii="Times New Roman" w:hAnsi="Times New Roman" w:cs="Times New Roman"/>
+          <w:b/>
+          <w:sz w:val="24"/>
+          <w:szCs w:val="24"/>
+          <w:u w:val="single"/>
+        </w:rPr>
+        <w:t>Application :</w:t>
+      </w:r>
+      <w:r>
+        <w:rPr>
+          <w:rFonts w:ascii="Times New Roman" w:hAnsi="Times New Roman" w:cs="Times New Roman"/>
+          <w:sz w:val="24"/>
+          <w:szCs w:val="24"/>
+        </w:rPr>
+        <w:t xml:space="preserve"> un programme (ou un ensemble logiciel) directement utilisé par l'utilisateur pour réaliser une tâche, ou un ensemble de tâches élémentaires d'un même domaine ou formant un tout</w:t>
+      </w:r>
+    </w:p>
+    <w:p>
+      <w:pPr>
+        <w:spacing w:after="200" w:line="360" w:lineRule="auto"/>
+        <w:jc w:val="both"/>
+        <w:rPr>
+          <w:rFonts w:ascii="Times New Roman" w:hAnsi="Times New Roman" w:cs="Times New Roman"/>
+          <w:sz w:val="24"/>
+          <w:szCs w:val="24"/>
+        </w:rPr>
+      </w:pPr>
+      <w:r>
+        <w:rPr>
+          <w:rFonts w:ascii="Times New Roman" w:hAnsi="Times New Roman" w:cs="Times New Roman"/>
+          <w:b/>
+          <w:sz w:val="24"/>
+          <w:szCs w:val="24"/>
+          <w:u w:val="single"/>
+        </w:rPr>
+        <w:t>Architecture :</w:t>
+      </w:r>
+      <w:r>
+        <w:rPr>
+          <w:rFonts w:ascii="Times New Roman" w:hAnsi="Times New Roman" w:cs="Times New Roman"/>
+          <w:sz w:val="24"/>
+          <w:szCs w:val="24"/>
+        </w:rPr>
+        <w:t xml:space="preserve"> le résultat d'un processus de sélection naturelle rapide où les critères de compétitivité s'appellent modularité, maintenabilité, portabilité, efficacité, évolutivité. Sous la pression de ces critères et du continuel renouvellement des technologies, l'architecture des applications a progressivement évolué du système Mainframe à l'application Web en passant par le client / serveur et les systèmes distribués.</w:t>
+      </w:r>
+    </w:p>
+    <w:p>
+      <w:pPr>
+        <w:spacing w:after="200" w:line="360" w:lineRule="auto"/>
+        <w:jc w:val="both"/>
+        <w:rPr>
+          <w:rFonts w:ascii="Times New Roman" w:hAnsi="Times New Roman" w:cs="Times New Roman"/>
+          <w:sz w:val="24"/>
+          <w:szCs w:val="24"/>
+        </w:rPr>
+      </w:pPr>
+      <w:r>
+        <w:rPr>
+          <w:rFonts w:ascii="Times New Roman" w:hAnsi="Times New Roman" w:cs="Times New Roman"/>
+          <w:b/>
+          <w:sz w:val="24"/>
+          <w:szCs w:val="24"/>
+          <w:u w:val="single"/>
+        </w:rPr>
+        <w:t>Base de données :</w:t>
+      </w:r>
+      <w:r>
+        <w:rPr>
+          <w:rFonts w:ascii="Times New Roman" w:hAnsi="Times New Roman" w:cs="Times New Roman"/>
+          <w:sz w:val="24"/>
+          <w:szCs w:val="24"/>
+        </w:rPr>
+        <w:t xml:space="preserve"> un ensemble structuré et organisé de données qui représente un système d’information sélectionnées de telles sorte qu’elles puissent être consultées par des utilisateurs ou par des programmes.    </w:t>
+      </w:r>
+    </w:p>
+    <w:p>
+      <w:pPr>
+        <w:spacing w:line="360" w:lineRule="auto"/>
+        <w:jc w:val="both"/>
+        <w:rPr>
+          <w:rFonts w:ascii="Times New Roman" w:hAnsi="Times New Roman" w:cs="Times New Roman"/>
+          <w:b/>
+          <w:sz w:val="24"/>
+          <w:szCs w:val="24"/>
+          <w:u w:val="single"/>
+        </w:rPr>
+      </w:pPr>
+      <w:hyperlink r:id="rId5" w:tooltip="Cross-platform" w:history="1">
+        <w:r>
+          <w:rPr>
+            <w:rStyle w:val="Lienhypertexte"/>
+            <w:rFonts w:ascii="Times New Roman" w:hAnsi="Times New Roman" w:cs="Times New Roman"/>
+            <w:b/>
+            <w:color w:val="auto"/>
+            <w:sz w:val="24"/>
+            <w:szCs w:val="24"/>
+          </w:rPr>
+          <w:t>cross-Platform</w:t>
+        </w:r>
+      </w:hyperlink>
+      <w:r>
+        <w:rPr>
+          <w:rStyle w:val="Lienhypertexte"/>
+          <w:rFonts w:ascii="Times New Roman" w:hAnsi="Times New Roman" w:cs="Times New Roman"/>
+          <w:b/>
+          <w:color w:val="auto"/>
+          <w:sz w:val="24"/>
+          <w:szCs w:val="24"/>
+        </w:rPr>
+        <w:t> :</w:t>
+      </w:r>
+    </w:p>
+    <w:p>
+      <w:pPr>
+        <w:rPr>
+          <w:rStyle w:val="Lienhypertexte"/>
           <w:rFonts w:ascii="Arial" w:hAnsi="Arial" w:cs="Arial"/>
-          <w:color w:val="222222"/>
+          <w:b/>
+          <w:color w:val="auto"/>
           <w:sz w:val="21"/>
           <w:szCs w:val="21"/>
         </w:rPr>
       </w:pPr>
-      <w:hyperlink r:id="rId4" w:tooltip="Github" w:history="1">
+      <w:hyperlink r:id="rId6" w:tooltip="Github" w:history="1">
         <w:r>
           <w:rPr>
             <w:rStyle w:val="Lienhypertexte"/>
             <w:rFonts w:ascii="Arial" w:hAnsi="Arial" w:cs="Arial"/>
-            <w:color w:val="0B0080"/>
+            <w:b/>
+            <w:color w:val="auto"/>
             <w:sz w:val="21"/>
             <w:szCs w:val="21"/>
           </w:rPr>
           <w:t>Github</w:t>
         </w:r>
       </w:hyperlink>
+      <w:r>
+        <w:rPr>
+          <w:rStyle w:val="Lienhypertexte"/>
+          <w:rFonts w:ascii="Arial" w:hAnsi="Arial" w:cs="Arial"/>
+          <w:b/>
+          <w:color w:val="auto"/>
+          <w:sz w:val="21"/>
+          <w:szCs w:val="21"/>
+        </w:rPr>
+        <w:t> :</w:t>
+      </w:r>
+      <w:r>
+        <w:rPr>
+          <w:rStyle w:val="Lienhypertexte"/>
+          <w:rFonts w:ascii="Arial" w:hAnsi="Arial" w:cs="Arial"/>
+          <w:b/>
+          <w:color w:val="auto"/>
+          <w:sz w:val="21"/>
+          <w:szCs w:val="21"/>
+        </w:rPr>
+        <w:t xml:space="preserve"> </w:t>
+      </w:r>
     </w:p>
     <w:p>
       <w:pPr>
-        <w:rPr>
-          <w:rFonts w:ascii="Times New Roman" w:hAnsi="Times New Roman" w:cs="Times New Roman"/>
-          <w:sz w:val="24"/>
-          <w:szCs w:val="24"/>
-        </w:rPr>
-      </w:pPr>
-      <w:hyperlink r:id="rId5" w:tooltip="Cross-platform" w:history="1">
-        <w:r>
-          <w:rPr>
-            <w:rStyle w:val="Lienhypertexte"/>
-            <w:rFonts w:ascii="Times New Roman" w:hAnsi="Times New Roman" w:cs="Times New Roman"/>
-            <w:color w:val="auto"/>
-            <w:sz w:val="24"/>
-            <w:szCs w:val="24"/>
-            <w:u w:val="none"/>
-          </w:rPr>
-          <w:t>cross-platform</w:t>
-        </w:r>
-      </w:hyperlink>
-      <w:bookmarkStart w:id="0" w:name="_GoBack"/>
-      <w:bookmarkEnd w:id="0"/>
-    </w:p>
-    <w:p>
-      <w:pPr>
-        <w:rPr>
-          <w:rFonts w:ascii="Times New Roman" w:hAnsi="Times New Roman" w:cs="Times New Roman"/>
-          <w:sz w:val="24"/>
-          <w:szCs w:val="24"/>
-        </w:rPr>
-      </w:pPr>
-      <w:hyperlink r:id="rId6" w:tooltip="Open source" w:history="1">
-        <w:r>
-          <w:rPr>
-            <w:rStyle w:val="Lienhypertexte"/>
-            <w:rFonts w:ascii="Times New Roman" w:hAnsi="Times New Roman" w:cs="Times New Roman"/>
-            <w:color w:val="auto"/>
-            <w:sz w:val="24"/>
-            <w:szCs w:val="24"/>
-            <w:u w:val="none"/>
-          </w:rPr>
-          <w:t>open source</w:t>
-        </w:r>
-      </w:hyperlink>
-      <w:r>
-        <w:rPr>
-          <w:rFonts w:ascii="Times New Roman" w:hAnsi="Times New Roman" w:cs="Times New Roman"/>
-          <w:sz w:val="24"/>
-          <w:szCs w:val="24"/>
-        </w:rPr>
-        <w:t> </w:t>
-      </w:r>
-    </w:p>
-    <w:p>
+        <w:spacing w:line="360" w:lineRule="auto"/>
+        <w:jc w:val="both"/>
+        <w:rPr>
+          <w:rFonts w:ascii="Times New Roman" w:hAnsi="Times New Roman" w:cs="Times New Roman"/>
+          <w:b/>
+          <w:sz w:val="24"/>
+          <w:szCs w:val="24"/>
+          <w:u w:val="single"/>
+        </w:rPr>
+      </w:pPr>
       <w:hyperlink r:id="rId7" w:tooltip="Licence Expat" w:history="1">
         <w:r>
           <w:rPr>
             <w:rStyle w:val="Lienhypertexte"/>
             <w:rFonts w:ascii="Times New Roman" w:hAnsi="Times New Roman" w:cs="Times New Roman"/>
+            <w:b/>
             <w:color w:val="auto"/>
             <w:sz w:val="24"/>
             <w:szCs w:val="24"/>
-            <w:u w:val="none"/>
           </w:rPr>
           <w:t>licence Expat</w:t>
         </w:r>
       </w:hyperlink>
+      <w:r>
+        <w:rPr>
+          <w:rStyle w:val="Lienhypertexte"/>
+          <w:rFonts w:ascii="Times New Roman" w:hAnsi="Times New Roman" w:cs="Times New Roman"/>
+          <w:b/>
+          <w:color w:val="auto"/>
+          <w:sz w:val="24"/>
+          <w:szCs w:val="24"/>
+        </w:rPr>
+        <w:t> :</w:t>
+      </w:r>
+    </w:p>
+    <w:p>
+      <w:pPr>
+        <w:spacing w:after="200" w:line="360" w:lineRule="auto"/>
+        <w:jc w:val="both"/>
+        <w:rPr>
+          <w:rFonts w:ascii="Times New Roman" w:hAnsi="Times New Roman" w:cs="Times New Roman"/>
+          <w:sz w:val="24"/>
+          <w:szCs w:val="24"/>
+        </w:rPr>
+      </w:pPr>
+      <w:r>
+        <w:rPr>
+          <w:rFonts w:ascii="Times New Roman" w:hAnsi="Times New Roman" w:cs="Times New Roman"/>
+          <w:b/>
+          <w:sz w:val="24"/>
+          <w:szCs w:val="24"/>
+          <w:u w:val="single"/>
+        </w:rPr>
+        <w:t>Navigateur :</w:t>
+      </w:r>
+      <w:r>
+        <w:rPr>
+          <w:rFonts w:ascii="Times New Roman" w:hAnsi="Times New Roman" w:cs="Times New Roman"/>
+          <w:sz w:val="24"/>
+          <w:szCs w:val="24"/>
+        </w:rPr>
+        <w:t xml:space="preserve"> un logiciel conçu pour consulter le World Wide Web, pour surfer sur internet.   </w:t>
+      </w:r>
+    </w:p>
+    <w:p>
+      <w:pPr>
+        <w:spacing w:line="360" w:lineRule="auto"/>
+        <w:jc w:val="both"/>
+        <w:rPr>
+          <w:rFonts w:ascii="Times New Roman" w:hAnsi="Times New Roman" w:cs="Times New Roman"/>
+          <w:b/>
+          <w:sz w:val="24"/>
+          <w:szCs w:val="24"/>
+          <w:u w:val="single"/>
+        </w:rPr>
+      </w:pPr>
+      <w:hyperlink r:id="rId8" w:tooltip="Open source" w:history="1">
+        <w:r>
+          <w:rPr>
+            <w:rStyle w:val="Lienhypertexte"/>
+            <w:rFonts w:ascii="Times New Roman" w:hAnsi="Times New Roman" w:cs="Times New Roman"/>
+            <w:b/>
+            <w:color w:val="auto"/>
+            <w:sz w:val="24"/>
+            <w:szCs w:val="24"/>
+          </w:rPr>
+          <w:t>O</w:t>
+        </w:r>
+        <w:r>
+          <w:rPr>
+            <w:rStyle w:val="Lienhypertexte"/>
+            <w:rFonts w:ascii="Times New Roman" w:hAnsi="Times New Roman" w:cs="Times New Roman"/>
+            <w:b/>
+            <w:color w:val="auto"/>
+            <w:sz w:val="24"/>
+            <w:szCs w:val="24"/>
+          </w:rPr>
+          <w:t>pen source</w:t>
+        </w:r>
+      </w:hyperlink>
+      <w:r>
+        <w:rPr>
+          <w:rFonts w:ascii="Times New Roman" w:hAnsi="Times New Roman" w:cs="Times New Roman"/>
+          <w:b/>
+          <w:sz w:val="24"/>
+          <w:szCs w:val="24"/>
+          <w:u w:val="single"/>
+        </w:rPr>
+        <w:t> :</w:t>
+      </w:r>
+    </w:p>
+    <w:p>
+      <w:pPr>
+        <w:spacing w:after="200" w:line="360" w:lineRule="auto"/>
+        <w:jc w:val="both"/>
+        <w:rPr>
+          <w:rFonts w:ascii="Times New Roman" w:hAnsi="Times New Roman" w:cs="Times New Roman"/>
+          <w:sz w:val="24"/>
+          <w:szCs w:val="24"/>
+        </w:rPr>
+      </w:pPr>
+      <w:r>
+        <w:rPr>
+          <w:rFonts w:ascii="Times New Roman" w:hAnsi="Times New Roman" w:cs="Times New Roman"/>
+          <w:b/>
+          <w:sz w:val="24"/>
+          <w:szCs w:val="24"/>
+          <w:u w:val="single"/>
+        </w:rPr>
+        <w:t>Outil informatique :</w:t>
+      </w:r>
+      <w:r>
+        <w:rPr>
+          <w:rFonts w:ascii="Times New Roman" w:hAnsi="Times New Roman" w:cs="Times New Roman"/>
+          <w:sz w:val="24"/>
+          <w:szCs w:val="24"/>
+        </w:rPr>
+        <w:t xml:space="preserve"> Un programme informatique </w:t>
+      </w:r>
+      <w:r>
+        <w:rPr>
+          <w:rFonts w:ascii="Times New Roman" w:hAnsi="Times New Roman" w:cs="Times New Roman"/>
+          <w:sz w:val="24"/>
+          <w:szCs w:val="24"/>
+        </w:rPr>
+        <w:t>qui sert à fabriquer d’autres programmes</w:t>
+      </w:r>
+      <w:r>
+        <w:rPr>
+          <w:rFonts w:ascii="Times New Roman" w:hAnsi="Times New Roman" w:cs="Times New Roman"/>
+          <w:sz w:val="24"/>
+          <w:szCs w:val="24"/>
+        </w:rPr>
+        <w:t xml:space="preserve">.  </w:t>
+      </w:r>
+      <w:r>
+        <w:rPr>
+          <w:rFonts w:ascii="Times New Roman" w:hAnsi="Times New Roman" w:cs="Times New Roman"/>
+          <w:sz w:val="24"/>
+          <w:szCs w:val="24"/>
+        </w:rPr>
+        <w:t>Il intègre</w:t>
+      </w:r>
+      <w:r>
+        <w:rPr>
+          <w:rFonts w:ascii="Times New Roman" w:hAnsi="Times New Roman" w:cs="Times New Roman"/>
+          <w:sz w:val="24"/>
+          <w:szCs w:val="24"/>
+        </w:rPr>
+        <w:t xml:space="preserve"> toutes les fonctionnalités concernées par le type d’aide pour lequel il a été conçu.      </w:t>
+      </w:r>
+    </w:p>
+    <w:p>
+      <w:pPr>
+        <w:spacing w:after="200" w:line="360" w:lineRule="auto"/>
+        <w:jc w:val="both"/>
+        <w:rPr>
+          <w:rFonts w:ascii="Times New Roman" w:hAnsi="Times New Roman" w:cs="Times New Roman"/>
+          <w:sz w:val="24"/>
+          <w:szCs w:val="24"/>
+        </w:rPr>
+      </w:pPr>
+      <w:r>
+        <w:rPr>
+          <w:rFonts w:ascii="Times New Roman" w:hAnsi="Times New Roman" w:cs="Times New Roman"/>
+          <w:b/>
+          <w:sz w:val="24"/>
+          <w:szCs w:val="24"/>
+          <w:u w:val="single"/>
+        </w:rPr>
+        <w:t>Serveur :</w:t>
+      </w:r>
+      <w:r>
+        <w:rPr>
+          <w:rFonts w:ascii="Times New Roman" w:hAnsi="Times New Roman" w:cs="Times New Roman"/>
+          <w:b/>
+          <w:sz w:val="24"/>
+          <w:szCs w:val="24"/>
+        </w:rPr>
+        <w:t xml:space="preserve"> </w:t>
+      </w:r>
+      <w:r>
+        <w:rPr>
+          <w:rFonts w:ascii="Times New Roman" w:hAnsi="Times New Roman" w:cs="Times New Roman"/>
+          <w:sz w:val="24"/>
+          <w:szCs w:val="24"/>
+        </w:rPr>
+        <w:t xml:space="preserve">Ordinateur détenant des ressources particulières et qu'il met à la disposition d'autres ordinateurs par l'intermédiaire d'un </w:t>
+      </w:r>
+      <w:r>
+        <w:rPr>
+          <w:rFonts w:ascii="Times New Roman" w:hAnsi="Times New Roman" w:cs="Times New Roman"/>
+          <w:bCs/>
+          <w:sz w:val="24"/>
+          <w:szCs w:val="24"/>
+        </w:rPr>
+        <w:t>réseau</w:t>
+      </w:r>
+      <w:r>
+        <w:rPr>
+          <w:rFonts w:ascii="Times New Roman" w:hAnsi="Times New Roman" w:cs="Times New Roman"/>
+          <w:sz w:val="24"/>
+          <w:szCs w:val="24"/>
+        </w:rPr>
+        <w:t xml:space="preserve">. On parle </w:t>
+      </w:r>
+      <w:r>
+        <w:rPr>
+          <w:rFonts w:ascii="Times New Roman" w:hAnsi="Times New Roman" w:cs="Times New Roman"/>
+          <w:sz w:val="24"/>
+          <w:szCs w:val="24"/>
+        </w:rPr>
+        <w:t>d’</w:t>
+      </w:r>
+      <w:r>
+        <w:rPr>
+          <w:rFonts w:ascii="Times New Roman" w:hAnsi="Times New Roman" w:cs="Times New Roman"/>
+          <w:sz w:val="24"/>
+          <w:szCs w:val="24"/>
+        </w:rPr>
+        <w:t xml:space="preserve">« </w:t>
+      </w:r>
+      <w:bookmarkStart w:id="5" w:name="_GoBack"/>
+      <w:bookmarkEnd w:id="5"/>
+      <w:r>
+        <w:rPr>
+          <w:rFonts w:ascii="Times New Roman" w:hAnsi="Times New Roman" w:cs="Times New Roman"/>
+          <w:sz w:val="24"/>
+          <w:szCs w:val="24"/>
+        </w:rPr>
+        <w:t xml:space="preserve"> architecture</w:t>
+      </w:r>
+      <w:r>
+        <w:rPr>
+          <w:rFonts w:ascii="Times New Roman" w:hAnsi="Times New Roman" w:cs="Times New Roman"/>
+          <w:sz w:val="24"/>
+          <w:szCs w:val="24"/>
+        </w:rPr>
+        <w:t xml:space="preserve"> </w:t>
+      </w:r>
+      <w:r>
+        <w:rPr>
+          <w:rFonts w:ascii="Times New Roman" w:hAnsi="Times New Roman" w:cs="Times New Roman"/>
+          <w:bCs/>
+          <w:sz w:val="24"/>
+          <w:szCs w:val="24"/>
+        </w:rPr>
+        <w:t>client-serveur</w:t>
+      </w:r>
+      <w:r>
+        <w:rPr>
+          <w:rFonts w:ascii="Times New Roman" w:hAnsi="Times New Roman" w:cs="Times New Roman"/>
+          <w:sz w:val="24"/>
+          <w:szCs w:val="24"/>
+        </w:rPr>
+        <w:t xml:space="preserve"> ». Il existe différents types de serveurs : </w:t>
+      </w:r>
+      <w:r>
+        <w:rPr>
+          <w:rFonts w:ascii="Times New Roman" w:hAnsi="Times New Roman" w:cs="Times New Roman"/>
+          <w:bCs/>
+          <w:sz w:val="24"/>
+          <w:szCs w:val="24"/>
+        </w:rPr>
+        <w:t>serveur d'applications</w:t>
+      </w:r>
+      <w:r>
+        <w:rPr>
+          <w:rFonts w:ascii="Times New Roman" w:hAnsi="Times New Roman" w:cs="Times New Roman"/>
+          <w:sz w:val="24"/>
+          <w:szCs w:val="24"/>
+        </w:rPr>
+        <w:t xml:space="preserve">, </w:t>
+      </w:r>
+      <w:r>
+        <w:rPr>
+          <w:rFonts w:ascii="Times New Roman" w:hAnsi="Times New Roman" w:cs="Times New Roman"/>
+          <w:bCs/>
+          <w:sz w:val="24"/>
+          <w:szCs w:val="24"/>
+        </w:rPr>
+        <w:t>serveur de base de données</w:t>
+      </w:r>
+      <w:r>
+        <w:rPr>
+          <w:rFonts w:ascii="Times New Roman" w:hAnsi="Times New Roman" w:cs="Times New Roman"/>
+          <w:sz w:val="24"/>
+          <w:szCs w:val="24"/>
+        </w:rPr>
+        <w:t xml:space="preserve">, </w:t>
+      </w:r>
+      <w:r>
+        <w:rPr>
+          <w:rFonts w:ascii="Times New Roman" w:hAnsi="Times New Roman" w:cs="Times New Roman"/>
+          <w:bCs/>
+          <w:sz w:val="24"/>
+          <w:szCs w:val="24"/>
+        </w:rPr>
+        <w:t>serveur de charge</w:t>
+      </w:r>
+      <w:r>
+        <w:rPr>
+          <w:rFonts w:ascii="Times New Roman" w:hAnsi="Times New Roman" w:cs="Times New Roman"/>
+          <w:sz w:val="24"/>
+          <w:szCs w:val="24"/>
+        </w:rPr>
+        <w:t xml:space="preserve">, </w:t>
+      </w:r>
+      <w:r>
+        <w:rPr>
+          <w:rFonts w:ascii="Times New Roman" w:hAnsi="Times New Roman" w:cs="Times New Roman"/>
+          <w:bCs/>
+          <w:sz w:val="24"/>
+          <w:szCs w:val="24"/>
+        </w:rPr>
+        <w:t>serveur de fichiers</w:t>
+      </w:r>
+      <w:r>
+        <w:rPr>
+          <w:rFonts w:ascii="Times New Roman" w:hAnsi="Times New Roman" w:cs="Times New Roman"/>
+          <w:sz w:val="24"/>
+          <w:szCs w:val="24"/>
+        </w:rPr>
+        <w:t xml:space="preserve">, </w:t>
+      </w:r>
+      <w:r>
+        <w:rPr>
+          <w:rFonts w:ascii="Times New Roman" w:hAnsi="Times New Roman" w:cs="Times New Roman"/>
+          <w:bCs/>
+          <w:sz w:val="24"/>
+          <w:szCs w:val="24"/>
+        </w:rPr>
+        <w:t>serveur d'impressions</w:t>
+      </w:r>
+      <w:r>
+        <w:rPr>
+          <w:rFonts w:ascii="Times New Roman" w:hAnsi="Times New Roman" w:cs="Times New Roman"/>
+          <w:sz w:val="24"/>
+          <w:szCs w:val="24"/>
+        </w:rPr>
+        <w:t xml:space="preserve">.    </w:t>
+      </w:r>
+    </w:p>
+    <w:p>
+      <w:pPr>
+        <w:spacing w:after="200" w:line="360" w:lineRule="auto"/>
+        <w:jc w:val="both"/>
+        <w:rPr>
+          <w:rFonts w:ascii="Times New Roman" w:hAnsi="Times New Roman" w:cs="Times New Roman"/>
+          <w:sz w:val="24"/>
+          <w:szCs w:val="24"/>
+        </w:rPr>
+      </w:pPr>
+      <w:r>
+        <w:rPr>
+          <w:rFonts w:ascii="Times New Roman" w:hAnsi="Times New Roman" w:cs="Times New Roman"/>
+          <w:b/>
+          <w:sz w:val="24"/>
+          <w:szCs w:val="24"/>
+          <w:u w:val="single"/>
+        </w:rPr>
+        <w:t>Système :</w:t>
+      </w:r>
+      <w:r>
+        <w:rPr>
+          <w:rFonts w:ascii="Times New Roman" w:hAnsi="Times New Roman" w:cs="Times New Roman"/>
+          <w:sz w:val="24"/>
+          <w:szCs w:val="24"/>
+        </w:rPr>
+        <w:t xml:space="preserve"> Un système est tout aussi bien un logiciel qu'un matériel, ou le couple matériel/logiciel, ou encore un ensemble de matériels et/ou de logiciels.</w:t>
+      </w:r>
     </w:p>
     <w:sectPr>
       <w:pgSz w:w="11906" w:h="16838"/>
@@ -101,6 +611,129 @@
     </w:sectPr>
   </w:body>
 </w:document>
+</file>
+
+<file path=word/numbering.xml><?xml version="1.0" encoding="utf-8"?>
+<w:numbering xmlns:wpc="http://schemas.microsoft.com/office/word/2010/wordprocessingCanvas" xmlns:cx="http://schemas.microsoft.com/office/drawing/2014/chartex" xmlns:cx1="http://schemas.microsoft.com/office/drawing/2015/9/8/chartex" xmlns:mc="http://schemas.openxmlformats.org/markup-compatibility/2006" xmlns:o="urn:schemas-microsoft-com:office:office" xmlns:r="http://schemas.openxmlformats.org/officeDocument/2006/relationships" xmlns:m="http://schemas.openxmlformats.org/officeDocument/2006/math" xmlns:v="urn:schemas-microsoft-com:vml" xmlns:wp14="http://schemas.microsoft.com/office/word/2010/wordprocessingDrawing" xmlns:wp="http://schemas.openxmlformats.org/drawingml/2006/wordprocessingDrawing" xmlns:w10="urn:schemas-microsoft-com:office:word" xmlns:w="http://schemas.openxmlformats.org/wordprocessingml/2006/main" xmlns:w14="http://schemas.microsoft.com/office/word/2010/wordml" xmlns:w15="http://schemas.microsoft.com/office/word/2012/wordml" xmlns:w16se="http://schemas.microsoft.com/office/word/2015/wordml/symex" xmlns:wpg="http://schemas.microsoft.com/office/word/2010/wordprocessingGroup" xmlns:wpi="http://schemas.microsoft.com/office/word/2010/wordprocessingInk" xmlns:wne="http://schemas.microsoft.com/office/word/2006/wordml" xmlns:wps="http://schemas.microsoft.com/office/word/2010/wordprocessingShape" mc:Ignorable="w14 w15 w16se wp14">
+  <w:abstractNum w:abstractNumId="0" w15:restartNumberingAfterBreak="0">
+    <w:nsid w:val="703E5C90"/>
+    <w:multiLevelType w:val="multilevel"/>
+    <w:tmpl w:val="7764A6A6"/>
+    <w:lvl w:ilvl="0">
+      <w:start w:val="1"/>
+      <w:numFmt w:val="upperRoman"/>
+      <w:pStyle w:val="Titre1"/>
+      <w:suff w:val="space"/>
+      <w:lvlText w:val="PARTIE %1 :"/>
+      <w:lvlJc w:val="left"/>
+      <w:pPr>
+        <w:ind w:left="432" w:hanging="432"/>
+      </w:pPr>
+    </w:lvl>
+    <w:lvl w:ilvl="1">
+      <w:start w:val="4"/>
+      <w:numFmt w:val="decimal"/>
+      <w:pStyle w:val="Titre2"/>
+      <w:suff w:val="space"/>
+      <w:lvlText w:val="CHAPITRE %2 : "/>
+      <w:lvlJc w:val="left"/>
+      <w:pPr>
+        <w:ind w:left="576" w:hanging="576"/>
+      </w:pPr>
+      <w:rPr>
+        <w:rFonts w:hint="default"/>
+      </w:rPr>
+    </w:lvl>
+    <w:lvl w:ilvl="2">
+      <w:start w:val="1"/>
+      <w:numFmt w:val="decimal"/>
+      <w:suff w:val="space"/>
+      <w:lvlText w:val="%2.%3)"/>
+      <w:lvlJc w:val="left"/>
+      <w:pPr>
+        <w:ind w:left="720" w:hanging="720"/>
+      </w:pPr>
+      <w:rPr>
+        <w:rFonts w:hint="default"/>
+      </w:rPr>
+    </w:lvl>
+    <w:lvl w:ilvl="3">
+      <w:start w:val="1"/>
+      <w:numFmt w:val="decimal"/>
+      <w:lvlText w:val="%1.%2.%3.%4"/>
+      <w:lvlJc w:val="left"/>
+      <w:pPr>
+        <w:ind w:left="864" w:hanging="864"/>
+      </w:pPr>
+      <w:rPr>
+        <w:rFonts w:hint="default"/>
+      </w:rPr>
+    </w:lvl>
+    <w:lvl w:ilvl="4">
+      <w:start w:val="1"/>
+      <w:numFmt w:val="decimal"/>
+      <w:lvlText w:val="%1.%2.%3.%4.%5"/>
+      <w:lvlJc w:val="left"/>
+      <w:pPr>
+        <w:ind w:left="1008" w:hanging="1008"/>
+      </w:pPr>
+      <w:rPr>
+        <w:rFonts w:hint="default"/>
+      </w:rPr>
+    </w:lvl>
+    <w:lvl w:ilvl="5">
+      <w:start w:val="1"/>
+      <w:numFmt w:val="decimal"/>
+      <w:lvlText w:val="%1.%2.%3.%4.%5.%6"/>
+      <w:lvlJc w:val="left"/>
+      <w:pPr>
+        <w:ind w:left="1152" w:hanging="1152"/>
+      </w:pPr>
+      <w:rPr>
+        <w:rFonts w:hint="default"/>
+      </w:rPr>
+    </w:lvl>
+    <w:lvl w:ilvl="6">
+      <w:start w:val="1"/>
+      <w:numFmt w:val="decimal"/>
+      <w:lvlText w:val="%1.%2.%3.%4.%5.%6.%7"/>
+      <w:lvlJc w:val="left"/>
+      <w:pPr>
+        <w:ind w:left="1296" w:hanging="1296"/>
+      </w:pPr>
+      <w:rPr>
+        <w:rFonts w:hint="default"/>
+      </w:rPr>
+    </w:lvl>
+    <w:lvl w:ilvl="7">
+      <w:start w:val="1"/>
+      <w:numFmt w:val="decimal"/>
+      <w:lvlText w:val="%1.%2.%3.%4.%5.%6.%7.%8"/>
+      <w:lvlJc w:val="left"/>
+      <w:pPr>
+        <w:ind w:left="1440" w:hanging="1440"/>
+      </w:pPr>
+      <w:rPr>
+        <w:rFonts w:hint="default"/>
+      </w:rPr>
+    </w:lvl>
+    <w:lvl w:ilvl="8">
+      <w:start w:val="1"/>
+      <w:numFmt w:val="decimal"/>
+      <w:lvlText w:val="%1.%2.%3.%4.%5.%6.%7.%8.%9"/>
+      <w:lvlJc w:val="left"/>
+      <w:pPr>
+        <w:ind w:left="1584" w:hanging="1584"/>
+      </w:pPr>
+      <w:rPr>
+        <w:rFonts w:hint="default"/>
+      </w:rPr>
+    </w:lvl>
+  </w:abstractNum>
+  <w:num w:numId="1">
+    <w:abstractNumId w:val="0"/>
+  </w:num>
+</w:numbering>
 </file>
 
 <file path=word/styles.xml><?xml version="1.0" encoding="utf-8"?>
@@ -497,6 +1130,60 @@
     <w:name w:val="Normal"/>
     <w:qFormat/>
   </w:style>
+  <w:style w:type="paragraph" w:styleId="Titre1">
+    <w:name w:val="heading 1"/>
+    <w:basedOn w:val="Normal"/>
+    <w:next w:val="Normal"/>
+    <w:link w:val="Titre1Car"/>
+    <w:uiPriority w:val="9"/>
+    <w:qFormat/>
+    <w:rsid w:val="00A96059"/>
+    <w:pPr>
+      <w:keepNext/>
+      <w:keepLines/>
+      <w:numPr>
+        <w:numId w:val="1"/>
+      </w:numPr>
+      <w:spacing w:before="240" w:after="0" w:line="360" w:lineRule="auto"/>
+      <w:jc w:val="center"/>
+      <w:outlineLvl w:val="0"/>
+    </w:pPr>
+    <w:rPr>
+      <w:rFonts w:ascii="Arial" w:eastAsiaTheme="majorEastAsia" w:hAnsi="Arial" w:cstheme="majorBidi"/>
+      <w:b/>
+      <w:caps/>
+      <w:sz w:val="40"/>
+      <w:szCs w:val="32"/>
+    </w:rPr>
+  </w:style>
+  <w:style w:type="paragraph" w:styleId="Titre2">
+    <w:name w:val="heading 2"/>
+    <w:basedOn w:val="Normal"/>
+    <w:next w:val="Normal"/>
+    <w:link w:val="Titre2Car"/>
+    <w:uiPriority w:val="9"/>
+    <w:unhideWhenUsed/>
+    <w:qFormat/>
+    <w:rsid w:val="00A96059"/>
+    <w:pPr>
+      <w:keepNext/>
+      <w:keepLines/>
+      <w:numPr>
+        <w:ilvl w:val="1"/>
+        <w:numId w:val="1"/>
+      </w:numPr>
+      <w:spacing w:before="40" w:after="0" w:line="360" w:lineRule="auto"/>
+      <w:outlineLvl w:val="1"/>
+    </w:pPr>
+    <w:rPr>
+      <w:rFonts w:ascii="Arial" w:eastAsiaTheme="majorEastAsia" w:hAnsi="Arial" w:cs="Arial"/>
+      <w:b/>
+      <w:caps/>
+      <w:color w:val="000000" w:themeColor="text1"/>
+      <w:sz w:val="28"/>
+      <w:szCs w:val="20"/>
+    </w:rPr>
+  </w:style>
   <w:style w:type="character" w:default="1" w:styleId="Policepardfaut">
     <w:name w:val="Default Paragraph Font"/>
     <w:uiPriority w:val="1"/>
@@ -534,6 +1221,35 @@
     <w:rPr>
       <w:color w:val="0000FF"/>
       <w:u w:val="single"/>
+    </w:rPr>
+  </w:style>
+  <w:style w:type="character" w:customStyle="1" w:styleId="Titre1Car">
+    <w:name w:val="Titre 1 Car"/>
+    <w:basedOn w:val="Policepardfaut"/>
+    <w:link w:val="Titre1"/>
+    <w:uiPriority w:val="9"/>
+    <w:rsid w:val="00A96059"/>
+    <w:rPr>
+      <w:rFonts w:ascii="Arial" w:eastAsiaTheme="majorEastAsia" w:hAnsi="Arial" w:cstheme="majorBidi"/>
+      <w:b/>
+      <w:caps/>
+      <w:sz w:val="40"/>
+      <w:szCs w:val="32"/>
+    </w:rPr>
+  </w:style>
+  <w:style w:type="character" w:customStyle="1" w:styleId="Titre2Car">
+    <w:name w:val="Titre 2 Car"/>
+    <w:basedOn w:val="Policepardfaut"/>
+    <w:link w:val="Titre2"/>
+    <w:uiPriority w:val="9"/>
+    <w:rsid w:val="00A96059"/>
+    <w:rPr>
+      <w:rFonts w:ascii="Arial" w:eastAsiaTheme="majorEastAsia" w:hAnsi="Arial" w:cs="Arial"/>
+      <w:b/>
+      <w:caps/>
+      <w:color w:val="000000" w:themeColor="text1"/>
+      <w:sz w:val="28"/>
+      <w:szCs w:val="20"/>
     </w:rPr>
   </w:style>
 </w:styles>

</xml_diff>

<commit_message>
finish intro/conculsion and abstract
</commit_message>
<xml_diff>
--- a/GLOSSAIRE.docx
+++ b/GLOSSAIRE.docx
@@ -1,6 +1,6 @@
 
 <file path=word/document.xml><?xml version="1.0" encoding="utf-8"?>
-<w:document xmlns:wpc="http://schemas.microsoft.com/office/word/2010/wordprocessingCanvas" xmlns:cx="http://schemas.microsoft.com/office/drawing/2014/chartex" xmlns:cx1="http://schemas.microsoft.com/office/drawing/2015/9/8/chartex" xmlns:mc="http://schemas.openxmlformats.org/markup-compatibility/2006" xmlns:o="urn:schemas-microsoft-com:office:office" xmlns:r="http://schemas.openxmlformats.org/officeDocument/2006/relationships" xmlns:m="http://schemas.openxmlformats.org/officeDocument/2006/math" xmlns:v="urn:schemas-microsoft-com:vml" xmlns:wp14="http://schemas.microsoft.com/office/word/2010/wordprocessingDrawing" xmlns:wp="http://schemas.openxmlformats.org/drawingml/2006/wordprocessingDrawing" xmlns:w10="urn:schemas-microsoft-com:office:word" xmlns:w="http://schemas.openxmlformats.org/wordprocessingml/2006/main" xmlns:w14="http://schemas.microsoft.com/office/word/2010/wordml" xmlns:w15="http://schemas.microsoft.com/office/word/2012/wordml" xmlns:w16se="http://schemas.microsoft.com/office/word/2015/wordml/symex" xmlns:wpg="http://schemas.microsoft.com/office/word/2010/wordprocessingGroup" xmlns:wpi="http://schemas.microsoft.com/office/word/2010/wordprocessingInk" xmlns:wne="http://schemas.microsoft.com/office/word/2006/wordml" xmlns:wps="http://schemas.microsoft.com/office/word/2010/wordprocessingShape" mc:Ignorable="w14 w15 w16se wp14">
+<w:document xmlns:wpc="http://schemas.microsoft.com/office/word/2010/wordprocessingCanvas" xmlns:mc="http://schemas.openxmlformats.org/markup-compatibility/2006" xmlns:o="urn:schemas-microsoft-com:office:office" xmlns:r="http://schemas.openxmlformats.org/officeDocument/2006/relationships" xmlns:m="http://schemas.openxmlformats.org/officeDocument/2006/math" xmlns:v="urn:schemas-microsoft-com:vml" xmlns:wp14="http://schemas.microsoft.com/office/word/2010/wordprocessingDrawing" xmlns:wp="http://schemas.openxmlformats.org/drawingml/2006/wordprocessingDrawing" xmlns:w10="urn:schemas-microsoft-com:office:word" xmlns:w="http://schemas.openxmlformats.org/wordprocessingml/2006/main" xmlns:w14="http://schemas.microsoft.com/office/word/2010/wordml" xmlns:w15="http://schemas.microsoft.com/office/word/2012/wordml" xmlns:wpg="http://schemas.microsoft.com/office/word/2010/wordprocessingGroup" xmlns:wpi="http://schemas.microsoft.com/office/word/2010/wordprocessingInk" xmlns:wne="http://schemas.microsoft.com/office/word/2006/wordml" xmlns:wps="http://schemas.microsoft.com/office/word/2010/wordprocessingShape" mc:Ignorable="w14 w15 wp14">
   <w:body>
     <w:p>
       <w:pPr>
@@ -279,43 +279,7 @@
           <w:szCs w:val="24"/>
           <w:shd w:val="clear" w:color="auto" w:fill="FFFFFF"/>
         </w:rPr>
-        <w:t xml:space="preserve">Github est une entreprise de développement logiciel et de service dont le siège est situé aux États-Unis. Github développe notamment la plateforme Github, l'éditeur de texte </w:t>
-      </w:r>
-      <w:r>
-        <w:rPr>
-          <w:rFonts w:ascii="Times New Roman" w:hAnsi="Times New Roman" w:cs="Times New Roman"/>
-          <w:sz w:val="24"/>
-          <w:szCs w:val="24"/>
-          <w:shd w:val="clear" w:color="auto" w:fill="FFFFFF"/>
-        </w:rPr>
-        <w:t>Atome</w:t>
-      </w:r>
-      <w:r>
-        <w:rPr>
-          <w:rFonts w:ascii="Times New Roman" w:hAnsi="Times New Roman" w:cs="Times New Roman"/>
-          <w:sz w:val="24"/>
-          <w:szCs w:val="24"/>
-          <w:shd w:val="clear" w:color="auto" w:fill="FFFFFF"/>
-        </w:rPr>
-        <w:t xml:space="preserve"> ou encore le </w:t>
-      </w:r>
-      <w:r>
-        <w:rPr>
-          <w:rFonts w:ascii="Times New Roman" w:hAnsi="Times New Roman" w:cs="Times New Roman"/>
-          <w:sz w:val="24"/>
-          <w:szCs w:val="24"/>
-          <w:shd w:val="clear" w:color="auto" w:fill="FFFFFF"/>
-        </w:rPr>
-        <w:t>Framework</w:t>
-      </w:r>
-      <w:r>
-        <w:rPr>
-          <w:rFonts w:ascii="Times New Roman" w:hAnsi="Times New Roman" w:cs="Times New Roman"/>
-          <w:sz w:val="24"/>
-          <w:szCs w:val="24"/>
-          <w:shd w:val="clear" w:color="auto" w:fill="FFFFFF"/>
-        </w:rPr>
-        <w:t xml:space="preserve"> Electron.</w:t>
+        <w:t>Github est une entreprise de développement logiciel et de service dont le siège est situé aux États-Unis. Github développe notamment la plateforme Github, l'éditeur de texte Atome ou encore le Framework Electron.</w:t>
       </w:r>
     </w:p>
     <w:p>
@@ -414,8 +378,6 @@
         </w:rPr>
         <w:t> interne de l'organisation, mais c'est souvent une partie bien plus importante de l'infrastructure informatique d'une organisation.</w:t>
       </w:r>
-      <w:bookmarkStart w:id="5" w:name="_GoBack"/>
-      <w:bookmarkEnd w:id="5"/>
     </w:p>
     <w:p>
       <w:pPr>
@@ -452,10 +414,8 @@
         <w:jc w:val="both"/>
         <w:rPr>
           <w:rFonts w:ascii="Times New Roman" w:hAnsi="Times New Roman" w:cs="Times New Roman"/>
-          <w:b/>
-          <w:sz w:val="24"/>
-          <w:szCs w:val="24"/>
-          <w:u w:val="single"/>
+          <w:sz w:val="24"/>
+          <w:szCs w:val="24"/>
         </w:rPr>
       </w:pPr>
       <w:hyperlink r:id="rId9" w:tooltip="Open source" w:history="1">
@@ -492,6 +452,16 @@
         </w:rPr>
         <w:t> :</w:t>
       </w:r>
+      <w:r>
+        <w:rPr>
+          <w:rFonts w:ascii="Times New Roman" w:hAnsi="Times New Roman" w:cs="Times New Roman"/>
+          <w:sz w:val="24"/>
+          <w:szCs w:val="24"/>
+        </w:rPr>
+        <w:t xml:space="preserve"> Logiciel qui est possible de redistribution, d’accès au code source et de création de travaux dérivés mis à la disposition du grand public.</w:t>
+      </w:r>
+      <w:bookmarkStart w:id="5" w:name="_GoBack"/>
+      <w:bookmarkEnd w:id="5"/>
     </w:p>
     <w:p>
       <w:pPr>
@@ -574,6 +544,7 @@
           <w:u w:val="single"/>
           <w:lang w:val="en" w:eastAsia="fr-FR"/>
         </w:rPr>
+        <w:lastRenderedPageBreak/>
         <w:t>Patch</w:t>
       </w:r>
       <w:r>
@@ -855,7 +826,6 @@
         </w:rPr>
         <w:t>d</w:t>
       </w:r>
-      <w:proofErr w:type="gramStart"/>
       <w:r>
         <w:rPr>
           <w:rFonts w:ascii="Times New Roman" w:hAnsi="Times New Roman" w:cs="Times New Roman"/>
@@ -870,16 +840,7 @@
           <w:sz w:val="24"/>
           <w:szCs w:val="24"/>
         </w:rPr>
-        <w:t>«</w:t>
-      </w:r>
-      <w:proofErr w:type="gramEnd"/>
-      <w:r>
-        <w:rPr>
-          <w:rFonts w:ascii="Times New Roman" w:hAnsi="Times New Roman" w:cs="Times New Roman"/>
-          <w:sz w:val="24"/>
-          <w:szCs w:val="24"/>
-        </w:rPr>
-        <w:t xml:space="preserve"> </w:t>
+        <w:t xml:space="preserve">« </w:t>
       </w:r>
       <w:r>
         <w:rPr>
@@ -1040,8 +1001,8 @@
 </file>
 
 <file path=word/numbering.xml><?xml version="1.0" encoding="utf-8"?>
-<w:numbering xmlns:wpc="http://schemas.microsoft.com/office/word/2010/wordprocessingCanvas" xmlns:cx="http://schemas.microsoft.com/office/drawing/2014/chartex" xmlns:cx1="http://schemas.microsoft.com/office/drawing/2015/9/8/chartex" xmlns:mc="http://schemas.openxmlformats.org/markup-compatibility/2006" xmlns:o="urn:schemas-microsoft-com:office:office" xmlns:r="http://schemas.openxmlformats.org/officeDocument/2006/relationships" xmlns:m="http://schemas.openxmlformats.org/officeDocument/2006/math" xmlns:v="urn:schemas-microsoft-com:vml" xmlns:wp14="http://schemas.microsoft.com/office/word/2010/wordprocessingDrawing" xmlns:wp="http://schemas.openxmlformats.org/drawingml/2006/wordprocessingDrawing" xmlns:w10="urn:schemas-microsoft-com:office:word" xmlns:w="http://schemas.openxmlformats.org/wordprocessingml/2006/main" xmlns:w14="http://schemas.microsoft.com/office/word/2010/wordml" xmlns:w15="http://schemas.microsoft.com/office/word/2012/wordml" xmlns:w16se="http://schemas.microsoft.com/office/word/2015/wordml/symex" xmlns:wpg="http://schemas.microsoft.com/office/word/2010/wordprocessingGroup" xmlns:wpi="http://schemas.microsoft.com/office/word/2010/wordprocessingInk" xmlns:wne="http://schemas.microsoft.com/office/word/2006/wordml" xmlns:wps="http://schemas.microsoft.com/office/word/2010/wordprocessingShape" mc:Ignorable="w14 w15 w16se wp14">
-  <w:abstractNum w:abstractNumId="0" w15:restartNumberingAfterBreak="0">
+<w:numbering xmlns:wpc="http://schemas.microsoft.com/office/word/2010/wordprocessingCanvas" xmlns:mc="http://schemas.openxmlformats.org/markup-compatibility/2006" xmlns:o="urn:schemas-microsoft-com:office:office" xmlns:r="http://schemas.openxmlformats.org/officeDocument/2006/relationships" xmlns:m="http://schemas.openxmlformats.org/officeDocument/2006/math" xmlns:v="urn:schemas-microsoft-com:vml" xmlns:wp14="http://schemas.microsoft.com/office/word/2010/wordprocessingDrawing" xmlns:wp="http://schemas.openxmlformats.org/drawingml/2006/wordprocessingDrawing" xmlns:w10="urn:schemas-microsoft-com:office:word" xmlns:w="http://schemas.openxmlformats.org/wordprocessingml/2006/main" xmlns:w14="http://schemas.microsoft.com/office/word/2010/wordml" xmlns:w15="http://schemas.microsoft.com/office/word/2012/wordml" xmlns:wpg="http://schemas.microsoft.com/office/word/2010/wordprocessingGroup" xmlns:wpi="http://schemas.microsoft.com/office/word/2010/wordprocessingInk" xmlns:wne="http://schemas.microsoft.com/office/word/2006/wordml" xmlns:wps="http://schemas.microsoft.com/office/word/2010/wordprocessingShape" mc:Ignorable="w14 w15 wp14">
+  <w:abstractNum w:abstractNumId="0">
     <w:nsid w:val="703E5C90"/>
     <w:multiLevelType w:val="multilevel"/>
     <w:tmpl w:val="7764A6A6"/>
@@ -1163,7 +1124,7 @@
 </file>
 
 <file path=word/styles.xml><?xml version="1.0" encoding="utf-8"?>
-<w:styles xmlns:mc="http://schemas.openxmlformats.org/markup-compatibility/2006" xmlns:r="http://schemas.openxmlformats.org/officeDocument/2006/relationships" xmlns:w="http://schemas.openxmlformats.org/wordprocessingml/2006/main" xmlns:w14="http://schemas.microsoft.com/office/word/2010/wordml" xmlns:w15="http://schemas.microsoft.com/office/word/2012/wordml" xmlns:w16se="http://schemas.microsoft.com/office/word/2015/wordml/symex" mc:Ignorable="w14 w15 w16se">
+<w:styles xmlns:mc="http://schemas.openxmlformats.org/markup-compatibility/2006" xmlns:r="http://schemas.openxmlformats.org/officeDocument/2006/relationships" xmlns:w="http://schemas.openxmlformats.org/wordprocessingml/2006/main" xmlns:w14="http://schemas.microsoft.com/office/word/2010/wordml" xmlns:w15="http://schemas.microsoft.com/office/word/2012/wordml" mc:Ignorable="w14 w15">
   <w:docDefaults>
     <w:rPrDefault>
       <w:rPr>

</xml_diff>